<commit_message>
Mongodb Phalcon dan Xampp
</commit_message>
<xml_diff>
--- a/TutorialMongodbPhalcon.docx
+++ b/TutorialMongodbPhalcon.docx
@@ -17,82 +17,16 @@
           <w:sz w:val="34"/>
           <w:u w:val="single"/>
         </w:rPr>
-        <w:t xml:space="preserve">Tutorial </w:t>
-      </w:r>
-      <w:proofErr w:type="spellStart"/>
+        <w:t xml:space="preserve">Tutorial memasang MongoDB </w:t>
+      </w:r>
       <w:r>
         <w:rPr>
           <w:color w:val="538135" w:themeColor="accent6" w:themeShade="BF"/>
           <w:sz w:val="34"/>
           <w:u w:val="single"/>
         </w:rPr>
-        <w:t>memasang</w:t>
-      </w:r>
-      <w:proofErr w:type="spellEnd"/>
-      <w:r>
-        <w:rPr>
-          <w:color w:val="538135" w:themeColor="accent6" w:themeShade="BF"/>
-          <w:sz w:val="34"/>
-          <w:u w:val="single"/>
-        </w:rPr>
-        <w:t xml:space="preserve"> MongoDB </w:t>
-      </w:r>
-      <w:proofErr w:type="spellStart"/>
-      <w:r>
-        <w:rPr>
-          <w:color w:val="538135" w:themeColor="accent6" w:themeShade="BF"/>
-          <w:sz w:val="34"/>
-          <w:u w:val="single"/>
-        </w:rPr>
-        <w:t>dan</w:t>
-      </w:r>
-      <w:proofErr w:type="spellEnd"/>
-      <w:r>
-        <w:rPr>
-          <w:color w:val="538135" w:themeColor="accent6" w:themeShade="BF"/>
-          <w:sz w:val="34"/>
-          <w:u w:val="single"/>
-        </w:rPr>
-        <w:t xml:space="preserve"> </w:t>
-      </w:r>
-      <w:proofErr w:type="spellStart"/>
-      <w:r>
-        <w:rPr>
-          <w:color w:val="538135" w:themeColor="accent6" w:themeShade="BF"/>
-          <w:sz w:val="34"/>
-          <w:u w:val="single"/>
-        </w:rPr>
-        <w:t>Konfigurasi</w:t>
-      </w:r>
-      <w:proofErr w:type="spellEnd"/>
-      <w:r>
-        <w:rPr>
-          <w:color w:val="538135" w:themeColor="accent6" w:themeShade="BF"/>
-          <w:sz w:val="34"/>
-          <w:u w:val="single"/>
-        </w:rPr>
-        <w:t xml:space="preserve"> </w:t>
-      </w:r>
-      <w:proofErr w:type="spellStart"/>
-      <w:r>
-        <w:rPr>
-          <w:color w:val="538135" w:themeColor="accent6" w:themeShade="BF"/>
-          <w:sz w:val="34"/>
-          <w:u w:val="single"/>
-        </w:rPr>
-        <w:t>pada</w:t>
-      </w:r>
-      <w:proofErr w:type="spellEnd"/>
-      <w:r>
-        <w:rPr>
-          <w:color w:val="538135" w:themeColor="accent6" w:themeShade="BF"/>
-          <w:sz w:val="34"/>
-          <w:u w:val="single"/>
-        </w:rPr>
-        <w:t xml:space="preserve"> CMD</w:t>
-      </w:r>
-      <w:bookmarkStart w:id="0" w:name="_GoBack"/>
-      <w:bookmarkEnd w:id="0"/>
+        <w:t>dan Konfigurasi pada CMD</w:t>
+      </w:r>
     </w:p>
     <w:p>
       <w:pPr>
@@ -108,35 +42,14 @@
         <w:t>Step 1</w:t>
       </w:r>
       <w:r>
-        <w:t xml:space="preserve"> (</w:t>
-      </w:r>
-      <w:proofErr w:type="spellStart"/>
-      <w:r>
-        <w:t>Instalasi</w:t>
-      </w:r>
-      <w:proofErr w:type="spellEnd"/>
-      <w:r>
-        <w:t xml:space="preserve"> MongoDB</w:t>
-      </w:r>
-    </w:p>
-    <w:p>
-      <w:proofErr w:type="spellStart"/>
-      <w:r>
-        <w:t>Membuka</w:t>
-      </w:r>
-      <w:proofErr w:type="spellEnd"/>
-      <w:r>
-        <w:t xml:space="preserve"> situs </w:t>
-      </w:r>
-      <w:proofErr w:type="spellStart"/>
-      <w:r>
-        <w:t>utama</w:t>
-      </w:r>
-      <w:proofErr w:type="spellEnd"/>
-      <w:r>
-        <w:t xml:space="preserve"> MongoDB (</w:t>
-      </w:r>
-      <w:hyperlink r:id="rId7" w:history="1">
+        <w:t xml:space="preserve"> (Instalasi MongoDB</w:t>
+      </w:r>
+    </w:p>
+    <w:p>
+      <w:r>
+        <w:t>Membuka situs utama MongoDB (</w:t>
+      </w:r>
+      <w:hyperlink r:id="rId7" w:anchor="production" w:history="1">
         <w:r>
           <w:rPr>
             <w:rStyle w:val="Hyperlink"/>
@@ -296,51 +209,9 @@
           </wp:anchor>
         </w:drawing>
       </w:r>
-      <w:proofErr w:type="spellStart"/>
-      <w:r>
-        <w:t>Pilih</w:t>
-      </w:r>
-      <w:proofErr w:type="spellEnd"/>
-      <w:r>
-        <w:t xml:space="preserve"> </w:t>
-      </w:r>
-      <w:proofErr w:type="spellStart"/>
-      <w:r>
-        <w:t>versi</w:t>
-      </w:r>
-      <w:proofErr w:type="spellEnd"/>
-      <w:r>
-        <w:t xml:space="preserve"> yang </w:t>
-      </w:r>
-      <w:proofErr w:type="spellStart"/>
-      <w:r>
-        <w:t>sesuai</w:t>
-      </w:r>
-      <w:proofErr w:type="spellEnd"/>
-      <w:r>
-        <w:t xml:space="preserve"> </w:t>
-      </w:r>
-      <w:proofErr w:type="spellStart"/>
-      <w:r>
-        <w:t>dengan</w:t>
-      </w:r>
-      <w:proofErr w:type="spellEnd"/>
-      <w:r>
-        <w:t xml:space="preserve"> </w:t>
-      </w:r>
-      <w:proofErr w:type="spellStart"/>
-      <w:r>
-        <w:t>spesifikasi</w:t>
-      </w:r>
-      <w:proofErr w:type="spellEnd"/>
-      <w:r>
-        <w:t xml:space="preserve"> </w:t>
-      </w:r>
-      <w:proofErr w:type="spellStart"/>
-      <w:r>
-        <w:t>perangkat</w:t>
-      </w:r>
-      <w:proofErr w:type="spellEnd"/>
+      <w:r>
+        <w:t>Pilih versi yang sesuai dengan spesifikasi perangkat</w:t>
+      </w:r>
     </w:p>
     <w:p/>
     <w:p/>
@@ -361,77 +232,8 @@
           <w:numId w:val="3"/>
         </w:numPr>
       </w:pPr>
-      <w:proofErr w:type="spellStart"/>
-      <w:r>
-        <w:t>Setelah</w:t>
-      </w:r>
-      <w:proofErr w:type="spellEnd"/>
-      <w:r>
-        <w:t xml:space="preserve"> </w:t>
-      </w:r>
-      <w:proofErr w:type="spellStart"/>
-      <w:r>
-        <w:t>MongoDBnya</w:t>
-      </w:r>
-      <w:proofErr w:type="spellEnd"/>
-      <w:r>
-        <w:t xml:space="preserve"> </w:t>
-      </w:r>
-      <w:proofErr w:type="spellStart"/>
-      <w:r>
-        <w:t>telah</w:t>
-      </w:r>
-      <w:proofErr w:type="spellEnd"/>
-      <w:r>
-        <w:t xml:space="preserve"> </w:t>
-      </w:r>
-      <w:proofErr w:type="spellStart"/>
-      <w:r>
-        <w:t>selesai</w:t>
-      </w:r>
-      <w:proofErr w:type="spellEnd"/>
-      <w:r>
-        <w:t xml:space="preserve"> di download. </w:t>
-      </w:r>
-      <w:proofErr w:type="spellStart"/>
-      <w:r>
-        <w:t>Berikut</w:t>
-      </w:r>
-      <w:proofErr w:type="spellEnd"/>
-      <w:r>
-        <w:t xml:space="preserve"> </w:t>
-      </w:r>
-      <w:proofErr w:type="spellStart"/>
-      <w:r>
-        <w:t>adalah</w:t>
-      </w:r>
-      <w:proofErr w:type="spellEnd"/>
-      <w:r>
-        <w:t xml:space="preserve"> </w:t>
-      </w:r>
-      <w:proofErr w:type="spellStart"/>
-      <w:r>
-        <w:t>tampilan</w:t>
-      </w:r>
-      <w:proofErr w:type="spellEnd"/>
-      <w:r>
-        <w:t xml:space="preserve"> </w:t>
-      </w:r>
-      <w:proofErr w:type="spellStart"/>
-      <w:r>
-        <w:t>awal</w:t>
-      </w:r>
-      <w:proofErr w:type="spellEnd"/>
-      <w:r>
-        <w:t xml:space="preserve"> </w:t>
-      </w:r>
-      <w:proofErr w:type="spellStart"/>
-      <w:r>
-        <w:t>instalasi</w:t>
-      </w:r>
-      <w:proofErr w:type="spellEnd"/>
-      <w:r>
-        <w:t xml:space="preserve"> MongoDB</w:t>
+      <w:r>
+        <w:t>Setelah MongoDBnya telah selesai di download. Berikut adalah tampilan awal instalasi MongoDB</w:t>
       </w:r>
     </w:p>
     <w:p>
@@ -578,62 +380,12 @@
           <w:numId w:val="3"/>
         </w:numPr>
       </w:pPr>
-      <w:proofErr w:type="spellStart"/>
       <w:r>
         <w:t>Te</w:t>
       </w:r>
       <w:r>
-        <w:t>kan</w:t>
-      </w:r>
-      <w:proofErr w:type="spellEnd"/>
-      <w:r>
-        <w:t xml:space="preserve"> next, </w:t>
-      </w:r>
-      <w:proofErr w:type="spellStart"/>
-      <w:r>
-        <w:t>ikutin</w:t>
-      </w:r>
-      <w:proofErr w:type="spellEnd"/>
-      <w:r>
-        <w:t xml:space="preserve"> </w:t>
-      </w:r>
-      <w:proofErr w:type="spellStart"/>
-      <w:r>
-        <w:t>aja</w:t>
-      </w:r>
-      <w:proofErr w:type="spellEnd"/>
-      <w:r>
-        <w:t xml:space="preserve"> </w:t>
-      </w:r>
-      <w:proofErr w:type="spellStart"/>
-      <w:r>
-        <w:t>petunjuk</w:t>
-      </w:r>
-      <w:proofErr w:type="spellEnd"/>
-      <w:r>
-        <w:t xml:space="preserve"> </w:t>
-      </w:r>
-      <w:proofErr w:type="spellStart"/>
-      <w:r>
-        <w:t>yg</w:t>
-      </w:r>
-      <w:proofErr w:type="spellEnd"/>
-      <w:r>
-        <w:t xml:space="preserve"> </w:t>
-      </w:r>
-      <w:proofErr w:type="spellStart"/>
-      <w:r>
-        <w:t>dilingkari</w:t>
-      </w:r>
-      <w:proofErr w:type="spellEnd"/>
-      <w:r>
-        <w:t xml:space="preserve"> </w:t>
-      </w:r>
-      <w:proofErr w:type="spellStart"/>
-      <w:r>
-        <w:t>biru</w:t>
-      </w:r>
-      <w:proofErr w:type="spellEnd"/>
+        <w:t>kan next, ikutin aja petunjuk yg dilingkari biru</w:t>
+      </w:r>
     </w:p>
     <w:p>
       <w:r>
@@ -816,53 +568,8 @@
           <w:numId w:val="3"/>
         </w:numPr>
       </w:pPr>
-      <w:proofErr w:type="spellStart"/>
-      <w:r>
-        <w:t>Tunggu</w:t>
-      </w:r>
-      <w:proofErr w:type="spellEnd"/>
-      <w:r>
-        <w:t xml:space="preserve"> </w:t>
-      </w:r>
-      <w:proofErr w:type="spellStart"/>
-      <w:r>
-        <w:t>sampai</w:t>
-      </w:r>
-      <w:proofErr w:type="spellEnd"/>
-      <w:r>
-        <w:t xml:space="preserve"> proses </w:t>
-      </w:r>
-      <w:proofErr w:type="spellStart"/>
-      <w:r>
-        <w:t>instalasi</w:t>
-      </w:r>
-      <w:proofErr w:type="spellEnd"/>
-      <w:r>
-        <w:t xml:space="preserve"> </w:t>
-      </w:r>
-      <w:proofErr w:type="spellStart"/>
-      <w:r>
-        <w:t>selesai</w:t>
-      </w:r>
-      <w:proofErr w:type="spellEnd"/>
-      <w:r>
-        <w:t xml:space="preserve"> </w:t>
-      </w:r>
-      <w:proofErr w:type="spellStart"/>
-      <w:r>
-        <w:t>dan</w:t>
-      </w:r>
-      <w:proofErr w:type="spellEnd"/>
-      <w:r>
-        <w:t xml:space="preserve"> </w:t>
-      </w:r>
-      <w:proofErr w:type="spellStart"/>
-      <w:r>
-        <w:t>tekan</w:t>
-      </w:r>
-      <w:proofErr w:type="spellEnd"/>
-      <w:r>
-        <w:t xml:space="preserve"> “Finish”</w:t>
+      <w:r>
+        <w:t>Tunggu sampai proses instalasi selesai dan tekan “Finish”</w:t>
       </w:r>
     </w:p>
     <w:p>
@@ -957,23 +664,7 @@
     <w:p>
       <w:r>
         <w:lastRenderedPageBreak/>
-        <w:t>Step 2 (</w:t>
-      </w:r>
-      <w:proofErr w:type="spellStart"/>
-      <w:r>
-        <w:t>Konfigurasi</w:t>
-      </w:r>
-      <w:proofErr w:type="spellEnd"/>
-      <w:r>
-        <w:t xml:space="preserve"> MongoDB </w:t>
-      </w:r>
-      <w:proofErr w:type="spellStart"/>
-      <w:r>
-        <w:t>pada</w:t>
-      </w:r>
-      <w:proofErr w:type="spellEnd"/>
-      <w:r>
-        <w:t xml:space="preserve"> CMD)</w:t>
+        <w:t>Step 2 (Konfigurasi MongoDB pada CMD)</w:t>
       </w:r>
     </w:p>
     <w:p>
@@ -984,45 +675,8 @@
           <w:numId w:val="4"/>
         </w:numPr>
       </w:pPr>
-      <w:proofErr w:type="spellStart"/>
-      <w:r>
-        <w:t>Klik</w:t>
-      </w:r>
-      <w:proofErr w:type="spellEnd"/>
-      <w:r>
-        <w:t xml:space="preserve"> Start windows -&gt; </w:t>
-      </w:r>
-      <w:proofErr w:type="spellStart"/>
-      <w:r>
-        <w:t>Klik</w:t>
-      </w:r>
-      <w:proofErr w:type="spellEnd"/>
-      <w:r>
-        <w:t xml:space="preserve"> </w:t>
-      </w:r>
-      <w:proofErr w:type="spellStart"/>
-      <w:r>
-        <w:t>kanan</w:t>
-      </w:r>
-      <w:proofErr w:type="spellEnd"/>
-      <w:r>
-        <w:t xml:space="preserve"> </w:t>
-      </w:r>
-      <w:proofErr w:type="spellStart"/>
-      <w:r>
-        <w:t>pada</w:t>
-      </w:r>
-      <w:proofErr w:type="spellEnd"/>
-      <w:r>
-        <w:t xml:space="preserve"> Computer -&gt; </w:t>
-      </w:r>
-      <w:proofErr w:type="spellStart"/>
-      <w:r>
-        <w:t>klik</w:t>
-      </w:r>
-      <w:proofErr w:type="spellEnd"/>
-      <w:r>
-        <w:t xml:space="preserve"> Properties</w:t>
+      <w:r>
+        <w:t>Klik Start windows -&gt; Klik kanan pada Computer -&gt; klik Properties</w:t>
       </w:r>
     </w:p>
     <w:p>
@@ -1268,85 +922,8 @@
           <w:numId w:val="4"/>
         </w:numPr>
       </w:pPr>
-      <w:proofErr w:type="spellStart"/>
-      <w:r>
-        <w:t>Klik</w:t>
-      </w:r>
-      <w:proofErr w:type="spellEnd"/>
-      <w:r>
-        <w:t xml:space="preserve"> edit variable PATH. </w:t>
-      </w:r>
-      <w:proofErr w:type="spellStart"/>
-      <w:r>
-        <w:t>Tapi</w:t>
-      </w:r>
-      <w:proofErr w:type="spellEnd"/>
-      <w:r>
-        <w:t xml:space="preserve"> </w:t>
-      </w:r>
-      <w:proofErr w:type="spellStart"/>
-      <w:r>
-        <w:t>jika</w:t>
-      </w:r>
-      <w:proofErr w:type="spellEnd"/>
-      <w:r>
-        <w:t xml:space="preserve"> variable PATH </w:t>
-      </w:r>
-      <w:proofErr w:type="spellStart"/>
-      <w:r>
-        <w:t>belum</w:t>
-      </w:r>
-      <w:proofErr w:type="spellEnd"/>
-      <w:r>
-        <w:t xml:space="preserve"> </w:t>
-      </w:r>
-      <w:proofErr w:type="spellStart"/>
-      <w:r>
-        <w:t>ada</w:t>
-      </w:r>
-      <w:proofErr w:type="spellEnd"/>
-      <w:r>
-        <w:t xml:space="preserve">, </w:t>
-      </w:r>
-      <w:proofErr w:type="spellStart"/>
-      <w:r>
-        <w:t>klik</w:t>
-      </w:r>
-      <w:proofErr w:type="spellEnd"/>
-      <w:r>
-        <w:t xml:space="preserve"> </w:t>
-      </w:r>
-      <w:proofErr w:type="gramStart"/>
-      <w:r>
-        <w:t>New</w:t>
-      </w:r>
-      <w:proofErr w:type="gramEnd"/>
-      <w:r>
-        <w:t xml:space="preserve"> </w:t>
-      </w:r>
-      <w:proofErr w:type="spellStart"/>
-      <w:r>
-        <w:t>untuk</w:t>
-      </w:r>
-      <w:proofErr w:type="spellEnd"/>
-      <w:r>
-        <w:t xml:space="preserve"> </w:t>
-      </w:r>
-      <w:proofErr w:type="spellStart"/>
-      <w:r>
-        <w:t>membuat</w:t>
-      </w:r>
-      <w:proofErr w:type="spellEnd"/>
-      <w:r>
-        <w:t xml:space="preserve"> </w:t>
-      </w:r>
-      <w:proofErr w:type="spellStart"/>
-      <w:r>
-        <w:t>variablenya</w:t>
-      </w:r>
-      <w:proofErr w:type="spellEnd"/>
-      <w:r>
-        <w:t>.</w:t>
+      <w:r>
+        <w:t>Klik edit variable PATH. Tapi jika variable PATH belum ada, klik New untuk membuat variablenya.</w:t>
       </w:r>
     </w:p>
     <w:p>
@@ -1434,30 +1011,9 @@
           <w:numId w:val="4"/>
         </w:numPr>
       </w:pPr>
-      <w:proofErr w:type="spellStart"/>
       <w:r>
         <w:lastRenderedPageBreak/>
-        <w:t>Isikan</w:t>
-      </w:r>
-      <w:proofErr w:type="spellEnd"/>
-      <w:r>
-        <w:t xml:space="preserve"> </w:t>
-      </w:r>
-      <w:proofErr w:type="spellStart"/>
-      <w:r>
-        <w:t>dalam</w:t>
-      </w:r>
-      <w:proofErr w:type="spellEnd"/>
-      <w:r>
-        <w:t xml:space="preserve"> “Variable value” </w:t>
-      </w:r>
-      <w:proofErr w:type="spellStart"/>
-      <w:r>
-        <w:t>direktori</w:t>
-      </w:r>
-      <w:proofErr w:type="spellEnd"/>
-      <w:r>
-        <w:t xml:space="preserve"> MongoDB</w:t>
+        <w:t>Isikan dalam “Variable value” direktori MongoDB</w:t>
       </w:r>
     </w:p>
     <w:p>
@@ -1596,69 +1152,8 @@
       <w:pPr>
         <w:ind w:firstLine="720"/>
       </w:pPr>
-      <w:proofErr w:type="spellStart"/>
-      <w:r>
-        <w:t>Masuk</w:t>
-      </w:r>
-      <w:proofErr w:type="spellEnd"/>
-      <w:r>
-        <w:t xml:space="preserve"> </w:t>
-      </w:r>
-      <w:proofErr w:type="spellStart"/>
-      <w:r>
-        <w:t>ke</w:t>
-      </w:r>
-      <w:proofErr w:type="spellEnd"/>
-      <w:r>
-        <w:t xml:space="preserve"> </w:t>
-      </w:r>
-      <w:proofErr w:type="spellStart"/>
-      <w:r>
-        <w:t>direktori</w:t>
-      </w:r>
-      <w:proofErr w:type="spellEnd"/>
-      <w:r>
-        <w:t xml:space="preserve"> </w:t>
-      </w:r>
-      <w:proofErr w:type="spellStart"/>
-      <w:r>
-        <w:t>dibawah</w:t>
-      </w:r>
-      <w:proofErr w:type="spellEnd"/>
-      <w:r>
-        <w:t xml:space="preserve"> </w:t>
-      </w:r>
-      <w:proofErr w:type="spellStart"/>
-      <w:r>
-        <w:t>kemudian</w:t>
-      </w:r>
-      <w:proofErr w:type="spellEnd"/>
-      <w:r>
-        <w:t xml:space="preserve"> copy </w:t>
-      </w:r>
-      <w:proofErr w:type="spellStart"/>
-      <w:r>
-        <w:t>direktori</w:t>
-      </w:r>
-      <w:proofErr w:type="spellEnd"/>
-      <w:r>
-        <w:t xml:space="preserve"> yang </w:t>
-      </w:r>
-      <w:proofErr w:type="spellStart"/>
-      <w:r>
-        <w:t>dilingkari</w:t>
-      </w:r>
-      <w:proofErr w:type="spellEnd"/>
-      <w:r>
-        <w:t xml:space="preserve"> </w:t>
-      </w:r>
-      <w:proofErr w:type="spellStart"/>
-      <w:r>
-        <w:t>biru</w:t>
-      </w:r>
-      <w:proofErr w:type="spellEnd"/>
-      <w:r>
-        <w:t>.</w:t>
+      <w:r>
+        <w:t>Masuk ke direktori dibawah kemudian copy direktori yang dilingkari biru.</w:t>
       </w:r>
     </w:p>
     <w:p/>
@@ -1732,111 +1227,11 @@
           </wp:anchor>
         </w:drawing>
       </w:r>
-      <w:proofErr w:type="spellStart"/>
-      <w:proofErr w:type="gramStart"/>
-      <w:r>
-        <w:t>setelah</w:t>
-      </w:r>
-      <w:proofErr w:type="spellEnd"/>
-      <w:proofErr w:type="gramEnd"/>
-      <w:r>
-        <w:t xml:space="preserve"> </w:t>
-      </w:r>
-      <w:proofErr w:type="spellStart"/>
-      <w:r>
-        <w:t>ter</w:t>
-      </w:r>
-      <w:proofErr w:type="spellEnd"/>
-      <w:r>
-        <w:t>-copy, paste-</w:t>
-      </w:r>
-      <w:proofErr w:type="spellStart"/>
-      <w:r>
-        <w:t>kan</w:t>
-      </w:r>
-      <w:proofErr w:type="spellEnd"/>
-      <w:r>
-        <w:t xml:space="preserve"> </w:t>
-      </w:r>
-      <w:proofErr w:type="spellStart"/>
-      <w:r>
-        <w:t>kedalam</w:t>
-      </w:r>
-      <w:proofErr w:type="spellEnd"/>
-      <w:r>
-        <w:t xml:space="preserve"> “Variable value”. </w:t>
-      </w:r>
-      <w:proofErr w:type="spellStart"/>
-      <w:r>
-        <w:t>Pastikan</w:t>
-      </w:r>
-      <w:proofErr w:type="spellEnd"/>
-      <w:r>
-        <w:t xml:space="preserve"> </w:t>
-      </w:r>
-      <w:proofErr w:type="spellStart"/>
-      <w:r>
-        <w:t>anda</w:t>
-      </w:r>
-      <w:proofErr w:type="spellEnd"/>
-      <w:r>
-        <w:t xml:space="preserve"> </w:t>
-      </w:r>
-      <w:proofErr w:type="spellStart"/>
-      <w:r>
-        <w:t>menambahkan</w:t>
-      </w:r>
-      <w:proofErr w:type="spellEnd"/>
-      <w:r>
-        <w:t xml:space="preserve"> “;” </w:t>
-      </w:r>
-      <w:proofErr w:type="spellStart"/>
-      <w:r>
-        <w:t>sebelum</w:t>
-      </w:r>
-      <w:proofErr w:type="spellEnd"/>
-      <w:r>
-        <w:t xml:space="preserve"> </w:t>
-      </w:r>
-      <w:proofErr w:type="spellStart"/>
-      <w:r>
-        <w:t>menambahkan</w:t>
-      </w:r>
-      <w:proofErr w:type="spellEnd"/>
-      <w:r>
-        <w:t xml:space="preserve"> </w:t>
-      </w:r>
-      <w:proofErr w:type="spellStart"/>
-      <w:r>
-        <w:t>direktori</w:t>
-      </w:r>
-      <w:proofErr w:type="spellEnd"/>
-      <w:r>
-        <w:t xml:space="preserve"> </w:t>
-      </w:r>
-      <w:proofErr w:type="spellStart"/>
-      <w:r>
-        <w:t>kedua</w:t>
-      </w:r>
-      <w:proofErr w:type="spellEnd"/>
-      <w:r>
-        <w:t xml:space="preserve">. </w:t>
-      </w:r>
-      <w:proofErr w:type="spellStart"/>
-      <w:r>
-        <w:t>Kemudian</w:t>
-      </w:r>
-      <w:proofErr w:type="spellEnd"/>
-      <w:r>
-        <w:t xml:space="preserve"> </w:t>
-      </w:r>
-      <w:proofErr w:type="spellStart"/>
-      <w:r>
-        <w:t>tekan</w:t>
-      </w:r>
-      <w:proofErr w:type="spellEnd"/>
-      <w:r>
-        <w:t xml:space="preserve"> OK.</w:t>
+      <w:r>
+        <w:t>setelah ter-copy, paste-kan kedalam</w:t>
+      </w:r>
+      <w:r>
+        <w:t xml:space="preserve"> “Variable value”. Pastikan anda menambahkan “;” sebelum menambahkan direktori kedua. Kemudian tekan OK.</w:t>
       </w:r>
     </w:p>
     <w:p/>
@@ -1866,85 +1261,8 @@
           <w:numId w:val="4"/>
         </w:numPr>
       </w:pPr>
-      <w:proofErr w:type="spellStart"/>
-      <w:r>
-        <w:t>Kemudian</w:t>
-      </w:r>
-      <w:proofErr w:type="spellEnd"/>
-      <w:r>
-        <w:t xml:space="preserve"> </w:t>
-      </w:r>
-      <w:proofErr w:type="spellStart"/>
-      <w:r>
-        <w:t>buka</w:t>
-      </w:r>
-      <w:proofErr w:type="spellEnd"/>
-      <w:r>
-        <w:t xml:space="preserve"> </w:t>
-      </w:r>
-      <w:proofErr w:type="spellStart"/>
-      <w:r>
-        <w:t>jendela</w:t>
-      </w:r>
-      <w:proofErr w:type="spellEnd"/>
-      <w:r>
-        <w:t xml:space="preserve"> CMD </w:t>
-      </w:r>
-      <w:proofErr w:type="spellStart"/>
-      <w:r>
-        <w:t>dengan</w:t>
-      </w:r>
-      <w:proofErr w:type="spellEnd"/>
-      <w:r>
-        <w:t xml:space="preserve"> </w:t>
-      </w:r>
-      <w:proofErr w:type="spellStart"/>
-      <w:r>
-        <w:t>menekan</w:t>
-      </w:r>
-      <w:proofErr w:type="spellEnd"/>
-      <w:r>
-        <w:t xml:space="preserve"> </w:t>
-      </w:r>
-      <w:proofErr w:type="spellStart"/>
-      <w:r>
-        <w:t>pada</w:t>
-      </w:r>
-      <w:proofErr w:type="spellEnd"/>
-      <w:r>
-        <w:t xml:space="preserve"> keyboard </w:t>
-      </w:r>
-      <w:proofErr w:type="spellStart"/>
-      <w:r>
-        <w:t>Windows+R</w:t>
-      </w:r>
-      <w:proofErr w:type="spellEnd"/>
-      <w:r>
-        <w:t xml:space="preserve">, </w:t>
-      </w:r>
-      <w:proofErr w:type="spellStart"/>
-      <w:r>
-        <w:t>kemudian</w:t>
-      </w:r>
-      <w:proofErr w:type="spellEnd"/>
-      <w:r>
-        <w:t xml:space="preserve"> type “</w:t>
-      </w:r>
-      <w:proofErr w:type="spellStart"/>
-      <w:r>
-        <w:t>cmd</w:t>
-      </w:r>
-      <w:proofErr w:type="spellEnd"/>
-      <w:r>
-        <w:t xml:space="preserve">” </w:t>
-      </w:r>
-      <w:proofErr w:type="spellStart"/>
-      <w:r>
-        <w:t>lalu</w:t>
-      </w:r>
-      <w:proofErr w:type="spellEnd"/>
-      <w:r>
-        <w:t xml:space="preserve"> ok.</w:t>
+      <w:r>
+        <w:t>Kemudian buka jendela CMD dengan menekan pada keyboard Windows+R, kemudian type “cmd” lalu ok.</w:t>
       </w:r>
     </w:p>
     <w:p>
@@ -2028,31 +1346,7 @@
       </w:pPr>
       <w:r>
         <w:lastRenderedPageBreak/>
-        <w:t>Type “</w:t>
-      </w:r>
-      <w:proofErr w:type="spellStart"/>
-      <w:r>
-        <w:t>mongod</w:t>
-      </w:r>
-      <w:proofErr w:type="spellEnd"/>
-      <w:r>
-        <w:t xml:space="preserve">” </w:t>
-      </w:r>
-      <w:proofErr w:type="spellStart"/>
-      <w:r>
-        <w:t>untuk</w:t>
-      </w:r>
-      <w:proofErr w:type="spellEnd"/>
-      <w:r>
-        <w:t xml:space="preserve"> </w:t>
-      </w:r>
-      <w:proofErr w:type="spellStart"/>
-      <w:r>
-        <w:t>membuat</w:t>
-      </w:r>
-      <w:proofErr w:type="spellEnd"/>
-      <w:r>
-        <w:t xml:space="preserve"> server</w:t>
+        <w:t>Type “mongod” untuk membuat server</w:t>
       </w:r>
     </w:p>
     <w:p>
@@ -2108,53 +1402,8 @@
           <w:numId w:val="4"/>
         </w:numPr>
       </w:pPr>
-      <w:proofErr w:type="spellStart"/>
-      <w:r>
-        <w:t>Kemudian</w:t>
-      </w:r>
-      <w:proofErr w:type="spellEnd"/>
-      <w:r>
-        <w:t xml:space="preserve"> </w:t>
-      </w:r>
-      <w:proofErr w:type="spellStart"/>
-      <w:r>
-        <w:t>buka</w:t>
-      </w:r>
-      <w:proofErr w:type="spellEnd"/>
-      <w:r>
-        <w:t xml:space="preserve"> </w:t>
-      </w:r>
-      <w:proofErr w:type="spellStart"/>
-      <w:r>
-        <w:t>jendela</w:t>
-      </w:r>
-      <w:proofErr w:type="spellEnd"/>
-      <w:r>
-        <w:t xml:space="preserve"> </w:t>
-      </w:r>
-      <w:proofErr w:type="spellStart"/>
-      <w:r>
-        <w:t>cmd</w:t>
-      </w:r>
-      <w:proofErr w:type="spellEnd"/>
-      <w:r>
-        <w:t xml:space="preserve"> yang </w:t>
-      </w:r>
-      <w:proofErr w:type="spellStart"/>
-      <w:r>
-        <w:t>kedua</w:t>
-      </w:r>
-      <w:proofErr w:type="spellEnd"/>
-      <w:r>
-        <w:t xml:space="preserve"> </w:t>
-      </w:r>
-      <w:proofErr w:type="spellStart"/>
-      <w:r>
-        <w:t>lalu</w:t>
-      </w:r>
-      <w:proofErr w:type="spellEnd"/>
-      <w:r>
-        <w:t xml:space="preserve"> type “mongo”</w:t>
+      <w:r>
+        <w:t>Kemudian buka jendela cmd yang kedua lalu type “mongo”</w:t>
       </w:r>
     </w:p>
     <w:p>
@@ -2203,102 +1452,16 @@
       </w:r>
     </w:p>
     <w:p>
-      <w:proofErr w:type="spellStart"/>
-      <w:r>
-        <w:t>Jika</w:t>
-      </w:r>
-      <w:proofErr w:type="spellEnd"/>
-      <w:r>
-        <w:t xml:space="preserve"> </w:t>
-      </w:r>
-      <w:proofErr w:type="spellStart"/>
-      <w:r>
-        <w:t>cmd</w:t>
-      </w:r>
-      <w:proofErr w:type="spellEnd"/>
-      <w:r>
-        <w:t xml:space="preserve"> </w:t>
-      </w:r>
-      <w:proofErr w:type="spellStart"/>
-      <w:r>
-        <w:t>anda</w:t>
-      </w:r>
-      <w:proofErr w:type="spellEnd"/>
-      <w:r>
-        <w:t xml:space="preserve"> </w:t>
-      </w:r>
-      <w:proofErr w:type="spellStart"/>
-      <w:r>
-        <w:t>telah</w:t>
-      </w:r>
-      <w:proofErr w:type="spellEnd"/>
-      <w:r>
-        <w:t xml:space="preserve"> </w:t>
-      </w:r>
-      <w:proofErr w:type="spellStart"/>
-      <w:r>
-        <w:t>terlihat</w:t>
-      </w:r>
-      <w:proofErr w:type="spellEnd"/>
-      <w:r>
-        <w:t xml:space="preserve"> </w:t>
-      </w:r>
-      <w:proofErr w:type="spellStart"/>
-      <w:r>
-        <w:t>seperti</w:t>
-      </w:r>
-      <w:proofErr w:type="spellEnd"/>
-      <w:r>
-        <w:t xml:space="preserve"> </w:t>
-      </w:r>
-      <w:proofErr w:type="spellStart"/>
-      <w:r>
-        <w:t>diatas</w:t>
-      </w:r>
-      <w:proofErr w:type="spellEnd"/>
-      <w:r>
-        <w:t xml:space="preserve"> </w:t>
-      </w:r>
-      <w:proofErr w:type="spellStart"/>
-      <w:r>
-        <w:t>berarti</w:t>
-      </w:r>
-      <w:proofErr w:type="spellEnd"/>
-      <w:r>
-        <w:t xml:space="preserve"> </w:t>
-      </w:r>
-      <w:proofErr w:type="spellStart"/>
-      <w:r>
-        <w:t>mongodb</w:t>
-      </w:r>
-      <w:proofErr w:type="spellEnd"/>
-      <w:r>
-        <w:t xml:space="preserve"> </w:t>
-      </w:r>
-      <w:proofErr w:type="spellStart"/>
-      <w:r>
-        <w:t>anda</w:t>
-      </w:r>
-      <w:proofErr w:type="spellEnd"/>
-      <w:r>
-        <w:t xml:space="preserve"> </w:t>
-      </w:r>
-      <w:proofErr w:type="spellStart"/>
-      <w:r>
-        <w:t>telah</w:t>
-      </w:r>
-      <w:proofErr w:type="spellEnd"/>
-      <w:r>
-        <w:t xml:space="preserve"> </w:t>
-      </w:r>
-      <w:proofErr w:type="spellStart"/>
-      <w:r>
-        <w:t>berfungsi</w:t>
-      </w:r>
-      <w:proofErr w:type="spellEnd"/>
-      <w:r>
-        <w:t>.</w:t>
-      </w:r>
+      <w:r>
+        <w:t>Jika cmd anda telah terlihat seperti diatas berarti mongodb anda telah berfungsi.</w:t>
+      </w:r>
+    </w:p>
+    <w:p>
+      <w:r>
+        <w:t>Terima kasih</w:t>
+      </w:r>
+      <w:bookmarkStart w:id="0" w:name="_GoBack"/>
+      <w:bookmarkEnd w:id="0"/>
     </w:p>
     <w:sectPr>
       <w:pgSz w:w="12240" w:h="15840"/>

</xml_diff>

<commit_message>
Pilih versi yang sesuai dengan spesifikasi perangkat
</commit_message>
<xml_diff>
--- a/TutorialMongodbPhalcon.docx
+++ b/TutorialMongodbPhalcon.docx
@@ -114,6 +114,90 @@
     </w:p>
     <w:p/>
     <w:p>
+      <w:pPr>
+        <w:pStyle w:val="ListParagraph"/>
+        <w:numPr>
+          <w:ilvl w:val="0"/>
+          <w:numId w:val="5"/>
+        </w:numPr>
+      </w:pPr>
+      <w:r>
+        <w:rPr>
+          <w:noProof/>
+        </w:rPr>
+        <w:lastRenderedPageBreak/>
+        <w:drawing>
+          <wp:anchor distT="0" distB="0" distL="114300" distR="114300" simplePos="0" relativeHeight="251661312" behindDoc="1" locked="0" layoutInCell="1" allowOverlap="1" wp14:anchorId="12075841" wp14:editId="3ED16BB6">
+            <wp:simplePos x="0" y="0"/>
+            <wp:positionH relativeFrom="margin">
+              <wp:align>left</wp:align>
+            </wp:positionH>
+            <wp:positionV relativeFrom="paragraph">
+              <wp:posOffset>284480</wp:posOffset>
+            </wp:positionV>
+            <wp:extent cx="5324475" cy="2992755"/>
+            <wp:effectExtent l="0" t="0" r="9525" b="0"/>
+            <wp:wrapTight wrapText="bothSides">
+              <wp:wrapPolygon edited="0">
+                <wp:start x="0" y="0"/>
+                <wp:lineTo x="0" y="21449"/>
+                <wp:lineTo x="21561" y="21449"/>
+                <wp:lineTo x="21561" y="0"/>
+                <wp:lineTo x="0" y="0"/>
+              </wp:wrapPolygon>
+            </wp:wrapTight>
+            <wp:docPr id="2" name="Picture 2"/>
+            <wp:cNvGraphicFramePr>
+              <a:graphicFrameLocks xmlns:a="http://schemas.openxmlformats.org/drawingml/2006/main" noChangeAspect="1"/>
+            </wp:cNvGraphicFramePr>
+            <a:graphic xmlns:a="http://schemas.openxmlformats.org/drawingml/2006/main">
+              <a:graphicData uri="http://schemas.openxmlformats.org/drawingml/2006/picture">
+                <pic:pic xmlns:pic="http://schemas.openxmlformats.org/drawingml/2006/picture">
+                  <pic:nvPicPr>
+                    <pic:cNvPr id="1" name=""/>
+                    <pic:cNvPicPr/>
+                  </pic:nvPicPr>
+                  <pic:blipFill>
+                    <a:blip r:embed="rId9" cstate="print">
+                      <a:extLst>
+                        <a:ext uri="{28A0092B-C50C-407E-A947-70E740481C1C}">
+                          <a14:useLocalDpi xmlns:a14="http://schemas.microsoft.com/office/drawing/2010/main" val="0"/>
+                        </a:ext>
+                      </a:extLst>
+                    </a:blip>
+                    <a:stretch>
+                      <a:fillRect/>
+                    </a:stretch>
+                  </pic:blipFill>
+                  <pic:spPr>
+                    <a:xfrm>
+                      <a:off x="0" y="0"/>
+                      <a:ext cx="5324475" cy="2992755"/>
+                    </a:xfrm>
+                    <a:prstGeom prst="rect">
+                      <a:avLst/>
+                    </a:prstGeom>
+                  </pic:spPr>
+                </pic:pic>
+              </a:graphicData>
+            </a:graphic>
+            <wp14:sizeRelH relativeFrom="margin">
+              <wp14:pctWidth>0</wp14:pctWidth>
+            </wp14:sizeRelH>
+            <wp14:sizeRelV relativeFrom="margin">
+              <wp14:pctHeight>0</wp14:pctHeight>
+            </wp14:sizeRelV>
+          </wp:anchor>
+        </w:drawing>
+      </w:r>
+      <w:r>
+        <w:t>Pilih versi yang sesuai dengan spesifikasi perangkat</w:t>
+      </w:r>
+    </w:p>
+    <w:p>
+      <w:pPr>
+        <w:pStyle w:val="ListParagraph"/>
+      </w:pPr>
       <w:bookmarkStart w:id="0" w:name="_GoBack"/>
       <w:bookmarkEnd w:id="0"/>
     </w:p>

</xml_diff>

<commit_message>
Setelah MongoDBnya telah selesai
</commit_message>
<xml_diff>
--- a/TutorialMongodbPhalcon.docx
+++ b/TutorialMongodbPhalcon.docx
@@ -198,9 +198,83 @@
       <w:pPr>
         <w:pStyle w:val="ListParagraph"/>
       </w:pPr>
+    </w:p>
+    <w:p/>
+    <w:p/>
+    <w:p/>
+    <w:p/>
+    <w:p/>
+    <w:p/>
+    <w:p/>
+    <w:p/>
+    <w:p/>
+    <w:p/>
+    <w:p/>
+    <w:p>
+      <w:pPr>
+        <w:pStyle w:val="ListParagraph"/>
+        <w:numPr>
+          <w:ilvl w:val="0"/>
+          <w:numId w:val="5"/>
+        </w:numPr>
+      </w:pPr>
+      <w:r>
+        <w:t>Setelah MongoDBnya telah selesai</w:t>
+      </w:r>
       <w:bookmarkStart w:id="0" w:name="_GoBack"/>
       <w:bookmarkEnd w:id="0"/>
     </w:p>
+    <w:p>
+      <w:r>
+        <w:rPr>
+          <w:noProof/>
+        </w:rPr>
+        <w:t xml:space="preserve"> </w:t>
+      </w:r>
+      <w:r>
+        <w:rPr>
+          <w:noProof/>
+        </w:rPr>
+        <w:drawing>
+          <wp:inline distT="0" distB="0" distL="0" distR="0" wp14:anchorId="665A885C" wp14:editId="3A2E1A8C">
+            <wp:extent cx="4972050" cy="3924300"/>
+            <wp:effectExtent l="0" t="0" r="0" b="0"/>
+            <wp:docPr id="7" name="Picture 7"/>
+            <wp:cNvGraphicFramePr>
+              <a:graphicFrameLocks xmlns:a="http://schemas.openxmlformats.org/drawingml/2006/main" noChangeAspect="1"/>
+            </wp:cNvGraphicFramePr>
+            <a:graphic xmlns:a="http://schemas.openxmlformats.org/drawingml/2006/main">
+              <a:graphicData uri="http://schemas.openxmlformats.org/drawingml/2006/picture">
+                <pic:pic xmlns:pic="http://schemas.openxmlformats.org/drawingml/2006/picture">
+                  <pic:nvPicPr>
+                    <pic:cNvPr id="1" name=""/>
+                    <pic:cNvPicPr/>
+                  </pic:nvPicPr>
+                  <pic:blipFill>
+                    <a:blip r:embed="rId10"/>
+                    <a:stretch>
+                      <a:fillRect/>
+                    </a:stretch>
+                  </pic:blipFill>
+                  <pic:spPr>
+                    <a:xfrm>
+                      <a:off x="0" y="0"/>
+                      <a:ext cx="4972050" cy="3924300"/>
+                    </a:xfrm>
+                    <a:prstGeom prst="rect">
+                      <a:avLst/>
+                    </a:prstGeom>
+                  </pic:spPr>
+                </pic:pic>
+              </a:graphicData>
+            </a:graphic>
+          </wp:inline>
+        </w:drawing>
+      </w:r>
+    </w:p>
+    <w:p/>
+    <w:p/>
+    <w:p/>
     <w:sectPr>
       <w:pgSz w:w="12240" w:h="15840"/>
       <w:pgMar w:top="1440" w:right="1440" w:bottom="1440" w:left="1440" w:header="720" w:footer="720" w:gutter="0"/>

</xml_diff>

<commit_message>
(Konfigurasi Mongodb pada CMD)
</commit_message>
<xml_diff>
--- a/TutorialMongodbPhalcon.docx
+++ b/TutorialMongodbPhalcon.docx
@@ -713,19 +713,25 @@
         <w:t xml:space="preserve">Step 2 </w:t>
       </w:r>
       <w:r>
-        <w:t>Konfigurasi</w:t>
-      </w:r>
-      <w:r>
-        <w:t xml:space="preserve"> Mongodb</w:t>
-      </w:r>
-      <w:r>
-        <w:t xml:space="preserve"> </w:t>
-      </w:r>
-      <w:r>
-        <w:t>pada CMD</w:t>
+        <w:t>(</w:t>
       </w:r>
       <w:bookmarkStart w:id="0" w:name="_GoBack"/>
       <w:bookmarkEnd w:id="0"/>
+      <w:r>
+        <w:t>Konfigurasi</w:t>
+      </w:r>
+      <w:r>
+        <w:t xml:space="preserve"> Mongodb</w:t>
+      </w:r>
+      <w:r>
+        <w:t xml:space="preserve"> </w:t>
+      </w:r>
+      <w:r>
+        <w:t>pada CMD</w:t>
+      </w:r>
+      <w:r>
+        <w:t>)</w:t>
+      </w:r>
     </w:p>
     <w:sectPr>
       <w:pgSz w:w="12240" w:h="15840"/>

</xml_diff>

<commit_message>
Klik kanan pada Computer
</commit_message>
<xml_diff>
--- a/TutorialMongodbPhalcon.docx
+++ b/TutorialMongodbPhalcon.docx
@@ -741,6 +741,12 @@
       </w:pPr>
       <w:r>
         <w:t>Klik Start windows -&gt;</w:t>
+      </w:r>
+      <w:r>
+        <w:t xml:space="preserve"> </w:t>
+      </w:r>
+      <w:r>
+        <w:t>Klik kanan pada Computer</w:t>
       </w:r>
       <w:bookmarkStart w:id="0" w:name="_GoBack"/>
       <w:bookmarkEnd w:id="0"/>

</xml_diff>

<commit_message>
Step 2 Pcture 2
</commit_message>
<xml_diff>
--- a/TutorialMongodbPhalcon.docx
+++ b/TutorialMongodbPhalcon.docx
@@ -751,7 +751,66 @@
       <w:r>
         <w:t>-&gt; klik Properties</w:t>
       </w:r>
+    </w:p>
+    <w:p>
+      <w:pPr>
+        <w:pStyle w:val="ListParagraph"/>
+        <w:ind w:left="1080"/>
+      </w:pPr>
       <w:bookmarkStart w:id="0" w:name="_GoBack"/>
+      <w:r>
+        <w:rPr>
+          <w:noProof/>
+        </w:rPr>
+        <w:drawing>
+          <wp:inline distT="0" distB="0" distL="0" distR="0" wp14:anchorId="1B2A7325" wp14:editId="46901A13">
+            <wp:extent cx="3514725" cy="4116918"/>
+            <wp:effectExtent l="0" t="0" r="0" b="0"/>
+            <wp:docPr id="12" name="Picture 12"/>
+            <wp:cNvGraphicFramePr>
+              <a:graphicFrameLocks xmlns:a="http://schemas.openxmlformats.org/drawingml/2006/main" noChangeAspect="1"/>
+            </wp:cNvGraphicFramePr>
+            <a:graphic xmlns:a="http://schemas.openxmlformats.org/drawingml/2006/main">
+              <a:graphicData uri="http://schemas.openxmlformats.org/drawingml/2006/picture">
+                <pic:pic xmlns:pic="http://schemas.openxmlformats.org/drawingml/2006/picture">
+                  <pic:nvPicPr>
+                    <pic:cNvPr id="0" name="Picture 2"/>
+                    <pic:cNvPicPr>
+                      <a:picLocks noChangeAspect="1" noChangeArrowheads="1"/>
+                    </pic:cNvPicPr>
+                  </pic:nvPicPr>
+                  <pic:blipFill>
+                    <a:blip r:embed="rId15">
+                      <a:extLst>
+                        <a:ext uri="{28A0092B-C50C-407E-A947-70E740481C1C}">
+                          <a14:useLocalDpi xmlns:a14="http://schemas.microsoft.com/office/drawing/2010/main" val="0"/>
+                        </a:ext>
+                      </a:extLst>
+                    </a:blip>
+                    <a:srcRect/>
+                    <a:stretch>
+                      <a:fillRect/>
+                    </a:stretch>
+                  </pic:blipFill>
+                  <pic:spPr bwMode="auto">
+                    <a:xfrm>
+                      <a:off x="0" y="0"/>
+                      <a:ext cx="3515760" cy="4118131"/>
+                    </a:xfrm>
+                    <a:prstGeom prst="rect">
+                      <a:avLst/>
+                    </a:prstGeom>
+                    <a:noFill/>
+                    <a:ln>
+                      <a:noFill/>
+                    </a:ln>
+                  </pic:spPr>
+                </pic:pic>
+              </a:graphicData>
+            </a:graphic>
+          </wp:inline>
+        </w:drawing>
+      </w:r>
       <w:bookmarkEnd w:id="0"/>
     </w:p>
     <w:sectPr>

</xml_diff>

<commit_message>
Bagian 2 Step 2
</commit_message>
<xml_diff>
--- a/TutorialMongodbPhalcon.docx
+++ b/TutorialMongodbPhalcon.docx
@@ -757,7 +757,6 @@
         <w:pStyle w:val="ListParagraph"/>
         <w:ind w:left="1080"/>
       </w:pPr>
-      <w:bookmarkStart w:id="0" w:name="_GoBack"/>
       <w:r>
         <w:rPr>
           <w:noProof/>
@@ -811,7 +810,23 @@
           </wp:inline>
         </w:drawing>
       </w:r>
+    </w:p>
+    <w:p>
+      <w:pPr>
+        <w:pStyle w:val="ListParagraph"/>
+        <w:numPr>
+          <w:ilvl w:val="0"/>
+          <w:numId w:val="6"/>
+        </w:numPr>
+        <w:tabs>
+          <w:tab w:val="left" w:pos="900"/>
+        </w:tabs>
+      </w:pPr>
+      <w:bookmarkStart w:id="0" w:name="_GoBack"/>
       <w:bookmarkEnd w:id="0"/>
+      <w:r>
+        <w:tab/>
+      </w:r>
     </w:p>
     <w:sectPr>
       <w:pgSz w:w="12240" w:h="15840"/>

</xml_diff>

<commit_message>
Step 2 Picture bagian 2
</commit_message>
<xml_diff>
--- a/TutorialMongodbPhalcon.docx
+++ b/TutorialMongodbPhalcon.docx
@@ -823,6 +823,74 @@
         </w:tabs>
       </w:pPr>
       <w:bookmarkStart w:id="0" w:name="_GoBack"/>
+      <w:r>
+        <w:rPr>
+          <w:noProof/>
+        </w:rPr>
+        <w:drawing>
+          <wp:anchor distT="0" distB="0" distL="114300" distR="114300" simplePos="0" relativeHeight="251671552" behindDoc="1" locked="0" layoutInCell="1" allowOverlap="1" wp14:anchorId="49179B14" wp14:editId="29A51EAA">
+            <wp:simplePos x="0" y="0"/>
+            <wp:positionH relativeFrom="column">
+              <wp:posOffset>0</wp:posOffset>
+            </wp:positionH>
+            <wp:positionV relativeFrom="paragraph">
+              <wp:posOffset>285115</wp:posOffset>
+            </wp:positionV>
+            <wp:extent cx="4907915" cy="2609850"/>
+            <wp:effectExtent l="0" t="0" r="6985" b="0"/>
+            <wp:wrapTight wrapText="bothSides">
+              <wp:wrapPolygon edited="0">
+                <wp:start x="0" y="0"/>
+                <wp:lineTo x="0" y="21442"/>
+                <wp:lineTo x="21547" y="21442"/>
+                <wp:lineTo x="21547" y="0"/>
+                <wp:lineTo x="0" y="0"/>
+              </wp:wrapPolygon>
+            </wp:wrapTight>
+            <wp:docPr id="13" name="Picture 13"/>
+            <wp:cNvGraphicFramePr>
+              <a:graphicFrameLocks xmlns:a="http://schemas.openxmlformats.org/drawingml/2006/main" noChangeAspect="1"/>
+            </wp:cNvGraphicFramePr>
+            <a:graphic xmlns:a="http://schemas.openxmlformats.org/drawingml/2006/main">
+              <a:graphicData uri="http://schemas.openxmlformats.org/drawingml/2006/picture">
+                <pic:pic xmlns:pic="http://schemas.openxmlformats.org/drawingml/2006/picture">
+                  <pic:nvPicPr>
+                    <pic:cNvPr id="1" name=""/>
+                    <pic:cNvPicPr/>
+                  </pic:nvPicPr>
+                  <pic:blipFill>
+                    <a:blip r:embed="rId16" cstate="print">
+                      <a:extLst>
+                        <a:ext uri="{28A0092B-C50C-407E-A947-70E740481C1C}">
+                          <a14:useLocalDpi xmlns:a14="http://schemas.microsoft.com/office/drawing/2010/main" val="0"/>
+                        </a:ext>
+                      </a:extLst>
+                    </a:blip>
+                    <a:stretch>
+                      <a:fillRect/>
+                    </a:stretch>
+                  </pic:blipFill>
+                  <pic:spPr>
+                    <a:xfrm>
+                      <a:off x="0" y="0"/>
+                      <a:ext cx="4907915" cy="2609850"/>
+                    </a:xfrm>
+                    <a:prstGeom prst="rect">
+                      <a:avLst/>
+                    </a:prstGeom>
+                  </pic:spPr>
+                </pic:pic>
+              </a:graphicData>
+            </a:graphic>
+            <wp14:sizeRelH relativeFrom="margin">
+              <wp14:pctWidth>0</wp14:pctWidth>
+            </wp14:sizeRelH>
+            <wp14:sizeRelV relativeFrom="margin">
+              <wp14:pctHeight>0</wp14:pctHeight>
+            </wp14:sizeRelV>
+          </wp:anchor>
+        </w:drawing>
+      </w:r>
       <w:bookmarkEnd w:id="0"/>
       <w:r>
         <w:tab/>

</xml_diff>

<commit_message>
Klik Advance System Settings
</commit_message>
<xml_diff>
--- a/TutorialMongodbPhalcon.docx
+++ b/TutorialMongodbPhalcon.docx
@@ -822,7 +822,6 @@
           <w:tab w:val="left" w:pos="900"/>
         </w:tabs>
       </w:pPr>
-      <w:bookmarkStart w:id="0" w:name="_GoBack"/>
       <w:r>
         <w:rPr>
           <w:noProof/>
@@ -891,10 +890,14 @@
           </wp:anchor>
         </w:drawing>
       </w:r>
+      <w:r>
+        <w:tab/>
+      </w:r>
+      <w:r>
+        <w:t>Advance System Settings</w:t>
+      </w:r>
+      <w:bookmarkStart w:id="0" w:name="_GoBack"/>
       <w:bookmarkEnd w:id="0"/>
-      <w:r>
-        <w:tab/>
-      </w:r>
     </w:p>
     <w:sectPr>
       <w:pgSz w:w="12240" w:h="15840"/>

</xml_diff>

<commit_message>
Bagian 3 Tekan Environtment variables
</commit_message>
<xml_diff>
--- a/TutorialMongodbPhalcon.docx
+++ b/TutorialMongodbPhalcon.docx
@@ -913,6 +913,18 @@
     <w:p>
       <w:pPr>
         <w:pStyle w:val="ListParagraph"/>
+        <w:ind w:left="1080"/>
+      </w:pPr>
+    </w:p>
+    <w:p>
+      <w:pPr>
+        <w:pStyle w:val="ListParagraph"/>
+        <w:ind w:left="1080"/>
+      </w:pPr>
+    </w:p>
+    <w:p>
+      <w:pPr>
+        <w:pStyle w:val="ListParagraph"/>
         <w:numPr>
           <w:ilvl w:val="0"/>
           <w:numId w:val="6"/>
@@ -920,6 +932,12 @@
       </w:pPr>
       <w:bookmarkStart w:id="0" w:name="_GoBack"/>
       <w:bookmarkEnd w:id="0"/>
+    </w:p>
+    <w:p>
+      <w:pPr>
+        <w:pStyle w:val="ListParagraph"/>
+        <w:ind w:left="1080"/>
+      </w:pPr>
     </w:p>
     <w:sectPr>
       <w:pgSz w:w="12240" w:h="15840"/>

</xml_diff>

<commit_message>
Bagian 3 Pilih Environment Variables
</commit_message>
<xml_diff>
--- a/TutorialMongodbPhalcon.docx
+++ b/TutorialMongodbPhalcon.docx
@@ -999,8 +999,14 @@
           </wp:anchor>
         </w:drawing>
       </w:r>
+      <w:r>
+        <w:t xml:space="preserve">Pilih </w:t>
+      </w:r>
       <w:bookmarkStart w:id="0" w:name="_GoBack"/>
       <w:bookmarkEnd w:id="0"/>
+      <w:r>
+        <w:t xml:space="preserve">“Environtment Variables” </w:t>
+      </w:r>
     </w:p>
     <w:p>
       <w:pPr>

</xml_diff>

<commit_message>
Isikan dalam variable value
</commit_message>
<xml_diff>
--- a/TutorialMongodbPhalcon.docx
+++ b/TutorialMongodbPhalcon.docx
@@ -1156,6 +1156,10 @@
           <w:numId w:val="6"/>
         </w:numPr>
       </w:pPr>
+      <w:r>
+        <w:lastRenderedPageBreak/>
+        <w:t>Isikan dalam “Variable value”</w:t>
+      </w:r>
       <w:bookmarkStart w:id="0" w:name="_GoBack"/>
       <w:bookmarkEnd w:id="0"/>
     </w:p>

</xml_diff>

<commit_message>
Kemudian copy direktory nya
</commit_message>
<xml_diff>
--- a/TutorialMongodbPhalcon.docx
+++ b/TutorialMongodbPhalcon.docx
@@ -1251,6 +1251,12 @@
     <w:p>
       <w:r>
         <w:t>Masuk ke direktori</w:t>
+      </w:r>
+      <w:r>
+        <w:t xml:space="preserve"> </w:t>
+      </w:r>
+      <w:r>
+        <w:t>dibawah kemudian copy</w:t>
       </w:r>
       <w:bookmarkStart w:id="0" w:name="_GoBack"/>
       <w:bookmarkEnd w:id="0"/>

</xml_diff>

<commit_message>
Kemudian copy direktory yg dilingkari biru
</commit_message>
<xml_diff>
--- a/TutorialMongodbPhalcon.docx
+++ b/TutorialMongodbPhalcon.docx
@@ -1257,6 +1257,12 @@
       </w:r>
       <w:r>
         <w:t>dibawah kemudian copy</w:t>
+      </w:r>
+      <w:r>
+        <w:t xml:space="preserve"> </w:t>
+      </w:r>
+      <w:r>
+        <w:t>direktori yang dilingkari biru.</w:t>
       </w:r>
       <w:bookmarkStart w:id="0" w:name="_GoBack"/>
       <w:bookmarkEnd w:id="0"/>

</xml_diff>

<commit_message>
Setelah ter-copy pastekan kedalam Variable value
</commit_message>
<xml_diff>
--- a/TutorialMongodbPhalcon.docx
+++ b/TutorialMongodbPhalcon.docx
@@ -1836,9 +1836,12 @@
       <w:r>
         <w:t>kedalam</w:t>
       </w:r>
+      <w:proofErr w:type="spellEnd"/>
+      <w:r>
+        <w:t xml:space="preserve"> “Variable value”.</w:t>
+      </w:r>
       <w:bookmarkStart w:id="0" w:name="_GoBack"/>
       <w:bookmarkEnd w:id="0"/>
-      <w:proofErr w:type="spellEnd"/>
     </w:p>
     <w:sectPr>
       <w:pgSz w:w="12240" w:h="15840"/>

</xml_diff>

<commit_message>
Pastikan anda menambahkan (;)
</commit_message>
<xml_diff>
--- a/TutorialMongodbPhalcon.docx
+++ b/TutorialMongodbPhalcon.docx
@@ -1809,10 +1809,12 @@
         <w:t xml:space="preserve"> </w:t>
       </w:r>
       <w:proofErr w:type="spellStart"/>
+      <w:proofErr w:type="gramStart"/>
       <w:r>
         <w:t>setelah</w:t>
       </w:r>
       <w:proofErr w:type="spellEnd"/>
+      <w:proofErr w:type="gramEnd"/>
       <w:r>
         <w:t xml:space="preserve"> </w:t>
       </w:r>
@@ -1839,6 +1841,33 @@
       <w:proofErr w:type="spellEnd"/>
       <w:r>
         <w:t xml:space="preserve"> “Variable value”.</w:t>
+      </w:r>
+      <w:r>
+        <w:t xml:space="preserve"> </w:t>
+      </w:r>
+      <w:proofErr w:type="spellStart"/>
+      <w:r>
+        <w:t>Pastikan</w:t>
+      </w:r>
+      <w:proofErr w:type="spellEnd"/>
+      <w:r>
+        <w:t xml:space="preserve"> </w:t>
+      </w:r>
+      <w:proofErr w:type="spellStart"/>
+      <w:r>
+        <w:t>anda</w:t>
+      </w:r>
+      <w:proofErr w:type="spellEnd"/>
+      <w:r>
+        <w:t xml:space="preserve"> </w:t>
+      </w:r>
+      <w:proofErr w:type="spellStart"/>
+      <w:r>
+        <w:t>menambahkan</w:t>
+      </w:r>
+      <w:proofErr w:type="spellEnd"/>
+      <w:r>
+        <w:t xml:space="preserve"> “;”</w:t>
       </w:r>
       <w:bookmarkStart w:id="0" w:name="_GoBack"/>
       <w:bookmarkEnd w:id="0"/>

</xml_diff>

<commit_message>
Sebelum menambahkan direktori kedua
</commit_message>
<xml_diff>
--- a/TutorialMongodbPhalcon.docx
+++ b/TutorialMongodbPhalcon.docx
@@ -1592,12 +1592,6 @@
       <w:r>
         <w:t xml:space="preserve"> MongoDB</w:t>
       </w:r>
-    </w:p>
-    <w:p>
-      <w:pPr>
-        <w:pStyle w:val="ListParagraph"/>
-        <w:ind w:left="1080"/>
-      </w:pPr>
       <w:r>
         <w:rPr>
           <w:noProof/>
@@ -1756,15 +1750,15 @@
           <w:noProof/>
         </w:rPr>
         <w:drawing>
-          <wp:anchor distT="0" distB="0" distL="114300" distR="114300" simplePos="0" relativeHeight="251679744" behindDoc="0" locked="0" layoutInCell="1" allowOverlap="1" wp14:anchorId="1D6F10ED" wp14:editId="48E91656">
+          <wp:anchor distT="0" distB="0" distL="114300" distR="114300" simplePos="0" relativeHeight="251679744" behindDoc="1" locked="0" layoutInCell="1" allowOverlap="1" wp14:anchorId="377B1DA1" wp14:editId="092C7159">
             <wp:simplePos x="0" y="0"/>
-            <wp:positionH relativeFrom="column">
-              <wp:posOffset>0</wp:posOffset>
+            <wp:positionH relativeFrom="margin">
+              <wp:align>left</wp:align>
             </wp:positionH>
             <wp:positionV relativeFrom="paragraph">
-              <wp:posOffset>285750</wp:posOffset>
+              <wp:posOffset>475615</wp:posOffset>
             </wp:positionV>
-            <wp:extent cx="3861810" cy="2324100"/>
+            <wp:extent cx="3861435" cy="2324100"/>
             <wp:effectExtent l="0" t="0" r="5715" b="0"/>
             <wp:wrapSquare wrapText="bothSides"/>
             <wp:docPr id="18" name="Picture 18"/>
@@ -1793,7 +1787,7 @@
                   <pic:spPr>
                     <a:xfrm>
                       <a:off x="0" y="0"/>
-                      <a:ext cx="3861810" cy="2324100"/>
+                      <a:ext cx="3861435" cy="2324100"/>
                     </a:xfrm>
                     <a:prstGeom prst="rect">
                       <a:avLst/>
@@ -1868,6 +1862,38 @@
       <w:proofErr w:type="spellEnd"/>
       <w:r>
         <w:t xml:space="preserve"> “;”</w:t>
+      </w:r>
+      <w:proofErr w:type="spellStart"/>
+      <w:r>
+        <w:t>sebelum</w:t>
+      </w:r>
+      <w:proofErr w:type="spellEnd"/>
+      <w:r>
+        <w:t xml:space="preserve"> </w:t>
+      </w:r>
+      <w:proofErr w:type="spellStart"/>
+      <w:r>
+        <w:t>menambahkan</w:t>
+      </w:r>
+      <w:proofErr w:type="spellEnd"/>
+      <w:r>
+        <w:t xml:space="preserve"> </w:t>
+      </w:r>
+      <w:proofErr w:type="spellStart"/>
+      <w:r>
+        <w:t>direktori</w:t>
+      </w:r>
+      <w:proofErr w:type="spellEnd"/>
+      <w:r>
+        <w:t xml:space="preserve"> </w:t>
+      </w:r>
+      <w:proofErr w:type="spellStart"/>
+      <w:r>
+        <w:t>kedua</w:t>
+      </w:r>
+      <w:proofErr w:type="spellEnd"/>
+      <w:r>
+        <w:t>.</w:t>
       </w:r>
       <w:bookmarkStart w:id="0" w:name="_GoBack"/>
       <w:bookmarkEnd w:id="0"/>

</xml_diff>

<commit_message>
Kemudian buka jendela CMD
</commit_message>
<xml_diff>
--- a/TutorialMongodbPhalcon.docx
+++ b/TutorialMongodbPhalcon.docx
@@ -2143,6 +2143,34 @@
           <w:tab w:val="left" w:pos="1470"/>
         </w:tabs>
       </w:pPr>
+      <w:proofErr w:type="spellStart"/>
+      <w:r>
+        <w:lastRenderedPageBreak/>
+        <w:t>Kemudian</w:t>
+      </w:r>
+      <w:proofErr w:type="spellEnd"/>
+      <w:r>
+        <w:t xml:space="preserve"> </w:t>
+      </w:r>
+      <w:proofErr w:type="spellStart"/>
+      <w:r>
+        <w:t>buka</w:t>
+      </w:r>
+      <w:proofErr w:type="spellEnd"/>
+      <w:r>
+        <w:t xml:space="preserve"> </w:t>
+      </w:r>
+      <w:proofErr w:type="spellStart"/>
+      <w:r>
+        <w:t>jendela</w:t>
+      </w:r>
+      <w:proofErr w:type="spellEnd"/>
+      <w:r>
+        <w:t xml:space="preserve"> CMD</w:t>
+      </w:r>
+      <w:r>
+        <w:t xml:space="preserve"> </w:t>
+      </w:r>
       <w:bookmarkStart w:id="0" w:name="_GoBack"/>
       <w:bookmarkEnd w:id="0"/>
     </w:p>

</xml_diff>

<commit_message>
dengan menekan tombol pada keyboard
</commit_message>
<xml_diff>
--- a/TutorialMongodbPhalcon.docx
+++ b/TutorialMongodbPhalcon.docx
@@ -2170,6 +2170,30 @@
       </w:r>
       <w:r>
         <w:t xml:space="preserve"> </w:t>
+      </w:r>
+      <w:proofErr w:type="spellStart"/>
+      <w:r>
+        <w:t>dengan</w:t>
+      </w:r>
+      <w:proofErr w:type="spellEnd"/>
+      <w:r>
+        <w:t xml:space="preserve"> </w:t>
+      </w:r>
+      <w:proofErr w:type="spellStart"/>
+      <w:r>
+        <w:t>menekan</w:t>
+      </w:r>
+      <w:proofErr w:type="spellEnd"/>
+      <w:r>
+        <w:t xml:space="preserve"> </w:t>
+      </w:r>
+      <w:proofErr w:type="spellStart"/>
+      <w:r>
+        <w:t>pada</w:t>
+      </w:r>
+      <w:proofErr w:type="spellEnd"/>
+      <w:r>
+        <w:t xml:space="preserve"> keyboard</w:t>
       </w:r>
       <w:bookmarkStart w:id="0" w:name="_GoBack"/>
       <w:bookmarkEnd w:id="0"/>

</xml_diff>

<commit_message>
Kemudian buka jendela CMD lagi kedua kalinya
</commit_message>
<xml_diff>
--- a/TutorialMongodbPhalcon.docx
+++ b/TutorialMongodbPhalcon.docx
@@ -2417,6 +2417,38 @@
           <w:numId w:val="6"/>
         </w:numPr>
       </w:pPr>
+      <w:proofErr w:type="spellStart"/>
+      <w:r>
+        <w:t>Kemudian</w:t>
+      </w:r>
+      <w:proofErr w:type="spellEnd"/>
+      <w:r>
+        <w:t xml:space="preserve"> </w:t>
+      </w:r>
+      <w:proofErr w:type="spellStart"/>
+      <w:r>
+        <w:t>buka</w:t>
+      </w:r>
+      <w:proofErr w:type="spellEnd"/>
+      <w:r>
+        <w:t xml:space="preserve"> </w:t>
+      </w:r>
+      <w:proofErr w:type="spellStart"/>
+      <w:r>
+        <w:t>jendela</w:t>
+      </w:r>
+      <w:proofErr w:type="spellEnd"/>
+      <w:r>
+        <w:t xml:space="preserve"> </w:t>
+      </w:r>
+      <w:proofErr w:type="spellStart"/>
+      <w:r>
+        <w:t>cmd</w:t>
+      </w:r>
+      <w:proofErr w:type="spellEnd"/>
+      <w:r>
+        <w:t xml:space="preserve"> </w:t>
+      </w:r>
       <w:bookmarkStart w:id="0" w:name="_GoBack"/>
       <w:bookmarkEnd w:id="0"/>
     </w:p>

</xml_diff>

<commit_message>
Jika tampilang cmd anda telah
</commit_message>
<xml_diff>
--- a/TutorialMongodbPhalcon.docx
+++ b/TutorialMongodbPhalcon.docx
@@ -2469,8 +2469,6 @@
       <w:r>
         <w:t xml:space="preserve"> type “mongo”</w:t>
       </w:r>
-      <w:bookmarkStart w:id="0" w:name="_GoBack"/>
-      <w:bookmarkEnd w:id="0"/>
       <w:r>
         <w:rPr>
           <w:noProof/>
@@ -2511,6 +2509,50 @@
           </wp:inline>
         </w:drawing>
       </w:r>
+    </w:p>
+    <w:p>
+      <w:pPr>
+        <w:tabs>
+          <w:tab w:val="left" w:pos="1140"/>
+        </w:tabs>
+      </w:pPr>
+      <w:r>
+        <w:tab/>
+      </w:r>
+      <w:proofErr w:type="spellStart"/>
+      <w:r>
+        <w:t>Jika</w:t>
+      </w:r>
+      <w:proofErr w:type="spellEnd"/>
+      <w:r>
+        <w:t xml:space="preserve"> </w:t>
+      </w:r>
+      <w:proofErr w:type="spellStart"/>
+      <w:r>
+        <w:t>cmd</w:t>
+      </w:r>
+      <w:proofErr w:type="spellEnd"/>
+      <w:r>
+        <w:t xml:space="preserve"> </w:t>
+      </w:r>
+      <w:proofErr w:type="spellStart"/>
+      <w:r>
+        <w:t>anda</w:t>
+      </w:r>
+      <w:proofErr w:type="spellEnd"/>
+      <w:r>
+        <w:t xml:space="preserve"> </w:t>
+      </w:r>
+      <w:proofErr w:type="spellStart"/>
+      <w:r>
+        <w:t>telah</w:t>
+      </w:r>
+      <w:proofErr w:type="spellEnd"/>
+      <w:r>
+        <w:t xml:space="preserve"> terlihat</w:t>
+      </w:r>
+      <w:bookmarkStart w:id="0" w:name="_GoBack"/>
+      <w:bookmarkEnd w:id="0"/>
     </w:p>
     <w:sectPr>
       <w:pgSz w:w="12240" w:h="15840"/>

</xml_diff>

<commit_message>
Jika tampilang cmd anda telah terlihat seperti di atas
</commit_message>
<xml_diff>
--- a/TutorialMongodbPhalcon.docx
+++ b/TutorialMongodbPhalcon.docx
@@ -2549,7 +2549,39 @@
       </w:r>
       <w:proofErr w:type="spellEnd"/>
       <w:r>
-        <w:t xml:space="preserve"> terlihat</w:t>
+        <w:t xml:space="preserve"> </w:t>
+      </w:r>
+      <w:proofErr w:type="spellStart"/>
+      <w:r>
+        <w:t>terlihat</w:t>
+      </w:r>
+      <w:proofErr w:type="spellEnd"/>
+      <w:r>
+        <w:t xml:space="preserve"> </w:t>
+      </w:r>
+      <w:proofErr w:type="spellStart"/>
+      <w:r>
+        <w:t>seperti</w:t>
+      </w:r>
+      <w:proofErr w:type="spellEnd"/>
+      <w:r>
+        <w:t xml:space="preserve"> </w:t>
+      </w:r>
+      <w:proofErr w:type="spellStart"/>
+      <w:r>
+        <w:t>diatas</w:t>
+      </w:r>
+      <w:proofErr w:type="spellEnd"/>
+      <w:r>
+        <w:t xml:space="preserve"> </w:t>
+      </w:r>
+      <w:proofErr w:type="spellStart"/>
+      <w:r>
+        <w:t>berarti</w:t>
+      </w:r>
+      <w:proofErr w:type="spellEnd"/>
+      <w:r>
+        <w:t xml:space="preserve"> mongodb</w:t>
       </w:r>
       <w:bookmarkStart w:id="0" w:name="_GoBack"/>
       <w:bookmarkEnd w:id="0"/>

</xml_diff>